<commit_message>
Update part2 fix library triangulation
</commit_message>
<xml_diff>
--- a/MP3/mp3_report_template.docx
+++ b/MP3/mp3_report_template.docx
@@ -693,28 +693,7 @@
           <w:b/>
           <w:color w:val="0000FF"/>
         </w:rPr>
-        <w:t>R</w:t>
-      </w:r>
-      <w:r>
-        <w:rPr>
-          <w:b/>
-          <w:color w:val="0000FF"/>
-        </w:rPr>
-        <w:t>esidual</w:t>
-      </w:r>
-      <w:r>
-        <w:rPr>
-          <w:b/>
-          <w:color w:val="0000FF"/>
-        </w:rPr>
-        <w:t xml:space="preserve"> </w:t>
-      </w:r>
-      <w:r>
-        <w:rPr>
-          <w:b/>
-          <w:color w:val="0000FF"/>
-        </w:rPr>
-        <w:t>threshold</w:t>
+        <w:t>Residual threshold</w:t>
       </w:r>
       <w:r>
         <w:rPr>
@@ -1735,13 +1714,7 @@
         <w:rPr>
           <w:b/>
         </w:rPr>
-        <w:t>For both image pairs, for both unnormalized and normalized fundamental mat</w:t>
-      </w:r>
-      <w:r>
-        <w:rPr>
-          <w:b/>
-        </w:rPr>
-        <w:t xml:space="preserve">rix estimation, display your result (points and </w:t>
+        <w:t xml:space="preserve">For both image pairs, for both unnormalized and normalized fundamental matrix estimation, display your result (points and </w:t>
       </w:r>
       <w:proofErr w:type="spellStart"/>
       <w:r>
@@ -1775,49 +1748,34 @@
     <w:tbl>
       <w:tblPr>
         <w:tblStyle w:val="TableGrid"/>
-        <w:tblW w:w="0" w:type="auto"/>
-        <w:tblBorders>
-          <w:top w:val="none" w:sz="0" w:space="0" w:color="auto"/>
-          <w:left w:val="none" w:sz="0" w:space="0" w:color="auto"/>
-          <w:bottom w:val="none" w:sz="0" w:space="0" w:color="auto"/>
-          <w:right w:val="none" w:sz="0" w:space="0" w:color="auto"/>
-          <w:insideH w:val="none" w:sz="0" w:space="0" w:color="auto"/>
-          <w:insideV w:val="none" w:sz="0" w:space="0" w:color="auto"/>
-        </w:tblBorders>
+        <w:tblW w:w="1434" w:type="dxa"/>
         <w:tblLook w:val="04A0" w:firstRow="1" w:lastRow="0" w:firstColumn="1" w:lastColumn="0" w:noHBand="0" w:noVBand="1"/>
       </w:tblPr>
       <w:tblGrid>
-        <w:gridCol w:w="6696"/>
-        <w:gridCol w:w="1728"/>
-        <w:gridCol w:w="936"/>
+        <w:gridCol w:w="962"/>
+        <w:gridCol w:w="4176"/>
+        <w:gridCol w:w="4176"/>
       </w:tblGrid>
       <w:tr>
         <w:tc>
           <w:tcPr>
-            <w:tcW w:w="6696" w:type="dxa"/>
+            <w:tcW w:w="962" w:type="dxa"/>
+            <w:vAlign w:val="center"/>
           </w:tcPr>
           <w:p>
             <w:pPr>
-              <w:rPr>
-                <w:b/>
-                <w:bCs/>
-                <w:color w:val="0000FF"/>
-              </w:rPr>
-            </w:pPr>
-            <w:r>
-              <w:rPr>
-                <w:b/>
-                <w:bCs/>
-                <w:color w:val="0000FF"/>
-              </w:rPr>
-              <w:t>Unnormalized</w:t>
-            </w:r>
+              <w:jc w:val="right"/>
+              <w:rPr>
+                <w:b/>
+                <w:bCs/>
+                <w:color w:val="0000FF"/>
+              </w:rPr>
+            </w:pPr>
           </w:p>
         </w:tc>
         <w:tc>
           <w:tcPr>
-            <w:tcW w:w="2664" w:type="dxa"/>
-            <w:gridSpan w:val="2"/>
+            <w:tcW w:w="236" w:type="dxa"/>
           </w:tcPr>
           <w:p>
             <w:pPr>
@@ -1827,36 +1785,90 @@
                 <w:color w:val="0000FF"/>
               </w:rPr>
             </w:pPr>
+            <w:r>
+              <w:rPr>
+                <w:b/>
+                <w:bCs/>
+                <w:color w:val="0000FF"/>
+              </w:rPr>
+              <w:t>Unnormalized</w:t>
+            </w:r>
+          </w:p>
+        </w:tc>
+        <w:tc>
+          <w:tcPr>
+            <w:tcW w:w="236" w:type="dxa"/>
+          </w:tcPr>
+          <w:p>
+            <w:pPr>
+              <w:rPr>
+                <w:b/>
+                <w:bCs/>
+                <w:color w:val="0000FF"/>
+              </w:rPr>
+            </w:pPr>
+            <w:r>
+              <w:rPr>
+                <w:b/>
+                <w:bCs/>
+                <w:color w:val="0000FF"/>
+              </w:rPr>
+              <w:t>Normalized</w:t>
+            </w:r>
           </w:p>
         </w:tc>
       </w:tr>
       <w:tr>
-        <w:trPr>
-          <w:gridAfter w:val="1"/>
-          <w:wAfter w:w="936" w:type="dxa"/>
-        </w:trPr>
         <w:tc>
           <w:tcPr>
-            <w:tcW w:w="6696" w:type="dxa"/>
+            <w:tcW w:w="962" w:type="dxa"/>
+            <w:vAlign w:val="center"/>
           </w:tcPr>
           <w:p>
             <w:pPr>
-              <w:rPr>
-                <w:b/>
-                <w:bCs/>
-                <w:color w:val="0000FF"/>
-              </w:rPr>
-            </w:pPr>
-            <w:r>
+              <w:jc w:val="right"/>
               <w:rPr>
                 <w:b/>
                 <w:bCs/>
                 <w:noProof/>
                 <w:color w:val="0000FF"/>
               </w:rPr>
+            </w:pPr>
+            <w:r>
+              <w:rPr>
+                <w:b/>
+                <w:bCs/>
+                <w:noProof/>
+                <w:color w:val="0000FF"/>
+              </w:rPr>
+              <w:t>Library</w:t>
+            </w:r>
+          </w:p>
+        </w:tc>
+        <w:tc>
+          <w:tcPr>
+            <w:tcW w:w="236" w:type="dxa"/>
+            <w:vAlign w:val="center"/>
+          </w:tcPr>
+          <w:p>
+            <w:pPr>
+              <w:jc w:val="center"/>
+              <w:rPr>
+                <w:b/>
+                <w:bCs/>
+                <w:color w:val="0000FF"/>
+              </w:rPr>
+            </w:pPr>
+            <w:r>
+              <w:rPr>
+                <w:b/>
+                <w:bCs/>
+                <w:noProof/>
+                <w:color w:val="0000FF"/>
+              </w:rPr>
               <w:drawing>
-                <wp:inline distT="0" distB="0" distL="0" distR="0" wp14:anchorId="1E39AADB" wp14:editId="0354C17C">
-                  <wp:extent cx="4114800" cy="3090840"/>
+                <wp:inline distT="0" distB="0" distL="0" distR="0" wp14:anchorId="1E39AADB" wp14:editId="664282FE">
+                  <wp:extent cx="2514600" cy="1888846"/>
                   <wp:effectExtent l="0" t="0" r="0" b="0"/>
                   <wp:docPr id="8" name="Picture 8"/>
                   <wp:cNvGraphicFramePr>
@@ -1886,7 +1898,7 @@
                         <pic:spPr bwMode="auto">
                           <a:xfrm>
                             <a:off x="0" y="0"/>
-                            <a:ext cx="4114800" cy="3090840"/>
+                            <a:ext cx="2514600" cy="1888846"/>
                           </a:xfrm>
                           <a:prstGeom prst="rect">
                             <a:avLst/>
@@ -1903,110 +1915,48 @@
               </w:drawing>
             </w:r>
           </w:p>
+          <w:p>
+            <w:pPr>
+              <w:jc w:val="center"/>
+              <w:rPr>
+                <w:b/>
+                <w:bCs/>
+                <w:color w:val="0000FF"/>
+              </w:rPr>
+            </w:pPr>
+            <w:r>
+              <w:rPr>
+                <w:b/>
+                <w:bCs/>
+                <w:color w:val="0000FF"/>
+              </w:rPr>
+              <w:t>Residuals</w:t>
+            </w:r>
+            <w:r>
+              <w:rPr>
+                <w:b/>
+                <w:bCs/>
+                <w:color w:val="0000FF"/>
+              </w:rPr>
+              <w:t xml:space="preserve"> </w:t>
+            </w:r>
+            <w:r>
+              <w:rPr>
+                <w:color w:val="0000FF"/>
+              </w:rPr>
+              <w:t>0.179213 px</w:t>
+            </w:r>
+          </w:p>
         </w:tc>
         <w:tc>
           <w:tcPr>
-            <w:tcW w:w="1728" w:type="dxa"/>
-            <w:vAlign w:val="bottom"/>
+            <w:tcW w:w="236" w:type="dxa"/>
+            <w:vAlign w:val="center"/>
           </w:tcPr>
           <w:p>
             <w:pPr>
-              <w:rPr>
-                <w:b/>
-                <w:bCs/>
-                <w:color w:val="0000FF"/>
-              </w:rPr>
-            </w:pPr>
-            <w:r>
-              <w:rPr>
-                <w:b/>
-                <w:bCs/>
-                <w:color w:val="0000FF"/>
-              </w:rPr>
-              <w:t>Residuals</w:t>
-            </w:r>
-          </w:p>
-          <w:p>
-            <w:pPr>
-              <w:rPr>
-                <w:color w:val="0000FF"/>
-              </w:rPr>
-            </w:pPr>
-            <w:r>
-              <w:rPr>
-                <w:color w:val="0000FF"/>
-              </w:rPr>
-              <w:t>0.179213 px</w:t>
-            </w:r>
-          </w:p>
-        </w:tc>
-      </w:tr>
-      <w:tr>
-        <w:trPr>
-          <w:gridAfter w:val="1"/>
-          <w:wAfter w:w="936" w:type="dxa"/>
-        </w:trPr>
-        <w:tc>
-          <w:tcPr>
-            <w:tcW w:w="6696" w:type="dxa"/>
-          </w:tcPr>
-          <w:p>
-            <w:pPr>
-              <w:rPr>
-                <w:b/>
-                <w:bCs/>
-                <w:color w:val="0000FF"/>
-              </w:rPr>
-            </w:pPr>
-          </w:p>
-          <w:p>
-            <w:pPr>
-              <w:rPr>
-                <w:b/>
-                <w:bCs/>
-                <w:color w:val="0000FF"/>
-              </w:rPr>
-            </w:pPr>
-            <w:r>
-              <w:rPr>
-                <w:b/>
-                <w:bCs/>
-                <w:color w:val="0000FF"/>
-              </w:rPr>
-              <w:t>Normalized</w:t>
-            </w:r>
-          </w:p>
-        </w:tc>
-        <w:tc>
-          <w:tcPr>
-            <w:tcW w:w="1728" w:type="dxa"/>
-            <w:vAlign w:val="bottom"/>
-          </w:tcPr>
-          <w:p>
-            <w:pPr>
-              <w:rPr>
-                <w:b/>
-                <w:bCs/>
-                <w:color w:val="0000FF"/>
-              </w:rPr>
-            </w:pPr>
-          </w:p>
-        </w:tc>
-      </w:tr>
-      <w:tr>
-        <w:trPr>
-          <w:gridAfter w:val="1"/>
-          <w:wAfter w:w="936" w:type="dxa"/>
-        </w:trPr>
-        <w:tc>
-          <w:tcPr>
-            <w:tcW w:w="6696" w:type="dxa"/>
-          </w:tcPr>
-          <w:p>
-            <w:pPr>
-              <w:rPr>
-                <w:b/>
-                <w:bCs/>
+              <w:jc w:val="center"/>
+              <w:rPr>
                 <w:color w:val="0000FF"/>
               </w:rPr>
             </w:pPr>
@@ -2018,8 +1968,8 @@
                 <w:color w:val="0000FF"/>
               </w:rPr>
               <w:drawing>
-                <wp:inline distT="0" distB="0" distL="0" distR="0" wp14:anchorId="5C8A1904" wp14:editId="24D4185C">
-                  <wp:extent cx="4114800" cy="3090840"/>
+                <wp:inline distT="0" distB="0" distL="0" distR="0" wp14:anchorId="7C2551F0" wp14:editId="70529D9D">
+                  <wp:extent cx="2514600" cy="1888846"/>
                   <wp:effectExtent l="0" t="0" r="0" b="0"/>
                   <wp:docPr id="9" name="Picture 9"/>
                   <wp:cNvGraphicFramePr>
@@ -2049,7 +1999,7 @@
                         <pic:spPr bwMode="auto">
                           <a:xfrm>
                             <a:off x="0" y="0"/>
-                            <a:ext cx="4114800" cy="3090840"/>
+                            <a:ext cx="2514600" cy="1888846"/>
                           </a:xfrm>
                           <a:prstGeom prst="rect">
                             <a:avLst/>
@@ -2066,14 +2016,134 @@
               </w:drawing>
             </w:r>
           </w:p>
+          <w:p>
+            <w:pPr>
+              <w:jc w:val="center"/>
+              <w:rPr>
+                <w:color w:val="0000FF"/>
+              </w:rPr>
+            </w:pPr>
+            <w:r>
+              <w:rPr>
+                <w:b/>
+                <w:bCs/>
+                <w:color w:val="0000FF"/>
+              </w:rPr>
+              <w:t>Residuals</w:t>
+            </w:r>
+            <w:r>
+              <w:rPr>
+                <w:color w:val="0000FF"/>
+              </w:rPr>
+              <w:t xml:space="preserve"> </w:t>
+            </w:r>
+            <w:r>
+              <w:rPr>
+                <w:color w:val="0000FF"/>
+              </w:rPr>
+              <w:t>0.085709 px</w:t>
+            </w:r>
+          </w:p>
+        </w:tc>
+      </w:tr>
+      <w:tr>
+        <w:tc>
+          <w:tcPr>
+            <w:tcW w:w="962" w:type="dxa"/>
+            <w:vAlign w:val="center"/>
+          </w:tcPr>
+          <w:p>
+            <w:pPr>
+              <w:jc w:val="right"/>
+              <w:rPr>
+                <w:b/>
+                <w:bCs/>
+                <w:noProof/>
+                <w:color w:val="0000FF"/>
+              </w:rPr>
+            </w:pPr>
+            <w:r>
+              <w:rPr>
+                <w:b/>
+                <w:bCs/>
+                <w:noProof/>
+                <w:color w:val="0000FF"/>
+              </w:rPr>
+              <w:t>Lab</w:t>
+            </w:r>
+          </w:p>
         </w:tc>
         <w:tc>
           <w:tcPr>
-            <w:tcW w:w="1728" w:type="dxa"/>
-            <w:vAlign w:val="bottom"/>
+            <w:tcW w:w="236" w:type="dxa"/>
+            <w:vAlign w:val="center"/>
           </w:tcPr>
           <w:p>
             <w:pPr>
+              <w:jc w:val="center"/>
+              <w:rPr>
+                <w:b/>
+                <w:bCs/>
+                <w:color w:val="0000FF"/>
+              </w:rPr>
+            </w:pPr>
+            <w:r>
+              <w:rPr>
+                <w:noProof/>
+              </w:rPr>
+              <w:drawing>
+                <wp:inline distT="0" distB="0" distL="0" distR="0" wp14:anchorId="2D13C91B" wp14:editId="4098563B">
+                  <wp:extent cx="2514600" cy="1583893"/>
+                  <wp:effectExtent l="0" t="0" r="0" b="0"/>
+                  <wp:docPr id="15" name="Picture 15"/>
+                  <wp:cNvGraphicFramePr>
+                    <a:graphicFrameLocks xmlns:a="http://schemas.openxmlformats.org/drawingml/2006/main" noChangeAspect="1"/>
+                  </wp:cNvGraphicFramePr>
+                  <a:graphic xmlns:a="http://schemas.openxmlformats.org/drawingml/2006/main">
+                    <a:graphicData uri="http://schemas.openxmlformats.org/drawingml/2006/picture">
+                      <pic:pic xmlns:pic="http://schemas.openxmlformats.org/drawingml/2006/picture">
+                        <pic:nvPicPr>
+                          <pic:cNvPr id="0" name="Picture 1"/>
+                          <pic:cNvPicPr>
+                            <a:picLocks noChangeAspect="1" noChangeArrowheads="1"/>
+                          </pic:cNvPicPr>
+                        </pic:nvPicPr>
+                        <pic:blipFill>
+                          <a:blip r:embed="rId11">
+                            <a:extLst>
+                              <a:ext uri="{28A0092B-C50C-407E-A947-70E740481C1C}">
+                                <a14:useLocalDpi xmlns:a14="http://schemas.microsoft.com/office/drawing/2010/main" val="0"/>
+                              </a:ext>
+                            </a:extLst>
+                          </a:blip>
+                          <a:srcRect/>
+                          <a:stretch>
+                            <a:fillRect/>
+                          </a:stretch>
+                        </pic:blipFill>
+                        <pic:spPr bwMode="auto">
+                          <a:xfrm>
+                            <a:off x="0" y="0"/>
+                            <a:ext cx="2514600" cy="1583893"/>
+                          </a:xfrm>
+                          <a:prstGeom prst="rect">
+                            <a:avLst/>
+                          </a:prstGeom>
+                          <a:noFill/>
+                          <a:ln>
+                            <a:noFill/>
+                          </a:ln>
+                        </pic:spPr>
+                      </pic:pic>
+                    </a:graphicData>
+                  </a:graphic>
+                </wp:inline>
+              </w:drawing>
+            </w:r>
+          </w:p>
+          <w:p>
+            <w:pPr>
+              <w:jc w:val="center"/>
               <w:rPr>
                 <w:b/>
                 <w:bCs/>
@@ -2088,18 +2158,112 @@
               </w:rPr>
               <w:t>Residuals</w:t>
             </w:r>
-          </w:p>
-          <w:p>
-            <w:pPr>
-              <w:rPr>
-                <w:color w:val="0000FF"/>
-              </w:rPr>
-            </w:pPr>
-            <w:r>
-              <w:rPr>
-                <w:color w:val="0000FF"/>
-              </w:rPr>
-              <w:t>0.085709 px</w:t>
+            <w:r>
+              <w:rPr>
+                <w:color w:val="0000FF"/>
+              </w:rPr>
+              <w:t xml:space="preserve"> </w:t>
+            </w:r>
+            <w:r>
+              <w:rPr>
+                <w:color w:val="0000FF"/>
+              </w:rPr>
+              <w:t>6.567092</w:t>
+            </w:r>
+            <w:r>
+              <w:rPr>
+                <w:color w:val="0000FF"/>
+              </w:rPr>
+              <w:t xml:space="preserve"> </w:t>
+            </w:r>
+            <w:r>
+              <w:rPr>
+                <w:color w:val="0000FF"/>
+              </w:rPr>
+              <w:t>px</w:t>
+            </w:r>
+          </w:p>
+        </w:tc>
+        <w:tc>
+          <w:tcPr>
+            <w:tcW w:w="236" w:type="dxa"/>
+            <w:vAlign w:val="center"/>
+          </w:tcPr>
+          <w:p>
+            <w:pPr>
+              <w:jc w:val="center"/>
+              <w:rPr>
+                <w:b/>
+                <w:bCs/>
+                <w:color w:val="0000FF"/>
+              </w:rPr>
+            </w:pPr>
+            <w:r>
+              <w:rPr>
+                <w:noProof/>
+              </w:rPr>
+              <w:drawing>
+                <wp:inline distT="0" distB="0" distL="0" distR="0" wp14:anchorId="2C4A2E46" wp14:editId="6B4BA02D">
+                  <wp:extent cx="2514600" cy="1583892"/>
+                  <wp:effectExtent l="0" t="0" r="0" b="0"/>
+                  <wp:docPr id="20" name="Picture 20"/>
+                  <wp:cNvGraphicFramePr>
+                    <a:graphicFrameLocks xmlns:a="http://schemas.openxmlformats.org/drawingml/2006/main" noChangeAspect="1"/>
+                  </wp:cNvGraphicFramePr>
+                  <a:graphic xmlns:a="http://schemas.openxmlformats.org/drawingml/2006/main">
+                    <a:graphicData uri="http://schemas.openxmlformats.org/drawingml/2006/picture">
+                      <pic:pic xmlns:pic="http://schemas.openxmlformats.org/drawingml/2006/picture">
+                        <pic:nvPicPr>
+                          <pic:cNvPr id="0" name="Picture 3"/>
+                          <pic:cNvPicPr>
+                            <a:picLocks noChangeAspect="1" noChangeArrowheads="1"/>
+                          </pic:cNvPicPr>
+                        </pic:nvPicPr>
+                        <pic:blipFill>
+                          <a:blip r:embed="rId12">
+                            <a:extLst>
+                              <a:ext uri="{28A0092B-C50C-407E-A947-70E740481C1C}">
+                                <a14:useLocalDpi xmlns:a14="http://schemas.microsoft.com/office/drawing/2010/main" val="0"/>
+                              </a:ext>
+                            </a:extLst>
+                          </a:blip>
+                          <a:srcRect/>
+                          <a:stretch>
+                            <a:fillRect/>
+                          </a:stretch>
+                        </pic:blipFill>
+                        <pic:spPr bwMode="auto">
+                          <a:xfrm>
+                            <a:off x="0" y="0"/>
+                            <a:ext cx="2514600" cy="1583892"/>
+                          </a:xfrm>
+                          <a:prstGeom prst="rect">
+                            <a:avLst/>
+                          </a:prstGeom>
+                          <a:noFill/>
+                          <a:ln>
+                            <a:noFill/>
+                          </a:ln>
+                        </pic:spPr>
+                      </pic:pic>
+                    </a:graphicData>
+                  </a:graphic>
+                </wp:inline>
+              </w:drawing>
+            </w:r>
+            <w:r>
+              <w:rPr>
+                <w:b/>
+                <w:bCs/>
+                <w:color w:val="0000FF"/>
+              </w:rPr>
+              <w:t>Residuals</w:t>
+            </w:r>
+            <w:r>
+              <w:rPr>
+                <w:color w:val="0000FF"/>
+              </w:rPr>
+              <w:t xml:space="preserve"> 0.911030 px</w:t>
             </w:r>
           </w:p>
         </w:tc>
@@ -2143,15 +2307,24 @@
     </w:p>
     <w:p>
       <w:pPr>
-        <w:rPr>
-          <w:b/>
-        </w:rPr>
-      </w:pPr>
-      <w:r>
-        <w:rPr>
-          <w:b/>
-        </w:rPr>
-        <w:lastRenderedPageBreak/>
+        <w:spacing w:before="120"/>
+        <w:rPr>
+          <w:i/>
+          <w:iCs/>
+          <w:color w:val="0000FF"/>
+        </w:rPr>
+      </w:pPr>
+    </w:p>
+    <w:p>
+      <w:pPr>
+        <w:rPr>
+          <w:b/>
+        </w:rPr>
+      </w:pPr>
+      <w:r>
+        <w:rPr>
+          <w:b/>
+        </w:rPr>
         <w:t xml:space="preserve">For the lab image pair, show your estimated 3x4 camera projection matrices. </w:t>
       </w:r>
     </w:p>
@@ -3032,13 +3205,7 @@
         <w:rPr>
           <w:b/>
         </w:rPr>
-        <w:t>For both image pairs</w:t>
-      </w:r>
-      <w:r>
-        <w:rPr>
-          <w:b/>
-        </w:rPr>
-        <w:t>, visualize 3D camera centers and triangulated 3D points.</w:t>
+        <w:t>For both image pairs, visualize 3D camera centers and triangulated 3D points.</w:t>
       </w:r>
     </w:p>
     <w:p>
@@ -3263,9 +3430,9 @@
                 <w:noProof/>
               </w:rPr>
               <w:drawing>
-                <wp:inline distT="0" distB="0" distL="0" distR="0" wp14:anchorId="01D4E9F9" wp14:editId="4372D840">
-                  <wp:extent cx="2286000" cy="2114649"/>
-                  <wp:effectExtent l="0" t="0" r="0" b="0"/>
+                <wp:inline distT="0" distB="0" distL="0" distR="0" wp14:anchorId="01D4E9F9" wp14:editId="2159AFC6">
+                  <wp:extent cx="2283302" cy="2114649"/>
+                  <wp:effectExtent l="0" t="0" r="3175" b="0"/>
                   <wp:docPr id="10" name="Picture 10"/>
                   <wp:cNvGraphicFramePr>
                     <a:graphicFrameLocks xmlns:a="http://schemas.openxmlformats.org/drawingml/2006/main" noChangeAspect="1"/>
@@ -3274,20 +3441,19 @@
                     <a:graphicData uri="http://schemas.openxmlformats.org/drawingml/2006/picture">
                       <pic:pic xmlns:pic="http://schemas.openxmlformats.org/drawingml/2006/picture">
                         <pic:nvPicPr>
-                          <pic:cNvPr id="0" name="Picture 8"/>
+                          <pic:cNvPr id="10" name="Picture 10"/>
                           <pic:cNvPicPr>
                             <a:picLocks noChangeAspect="1" noChangeArrowheads="1"/>
                           </pic:cNvPicPr>
                         </pic:nvPicPr>
                         <pic:blipFill>
-                          <a:blip r:embed="rId11">
+                          <a:blip r:embed="rId13">
                             <a:extLst>
                               <a:ext uri="{28A0092B-C50C-407E-A947-70E740481C1C}">
                                 <a14:useLocalDpi xmlns:a14="http://schemas.microsoft.com/office/drawing/2010/main" val="0"/>
                               </a:ext>
                             </a:extLst>
                           </a:blip>
-                          <a:srcRect/>
                           <a:stretch>
                             <a:fillRect/>
                           </a:stretch>
@@ -3295,7 +3461,7 @@
                         <pic:spPr bwMode="auto">
                           <a:xfrm>
                             <a:off x="0" y="0"/>
-                            <a:ext cx="2286000" cy="2114649"/>
+                            <a:ext cx="2283302" cy="2114649"/>
                           </a:xfrm>
                           <a:prstGeom prst="rect">
                             <a:avLst/>
@@ -3368,9 +3534,9 @@
                 <w:noProof/>
               </w:rPr>
               <w:drawing>
-                <wp:inline distT="0" distB="0" distL="0" distR="0" wp14:anchorId="08C4B94E" wp14:editId="76B18609">
-                  <wp:extent cx="2286000" cy="2134119"/>
-                  <wp:effectExtent l="0" t="0" r="0" b="0"/>
+                <wp:inline distT="0" distB="0" distL="0" distR="0" wp14:anchorId="08C4B94E" wp14:editId="33C8DA7D">
+                  <wp:extent cx="2283312" cy="2134119"/>
+                  <wp:effectExtent l="0" t="0" r="3175" b="0"/>
                   <wp:docPr id="12" name="Picture 12"/>
                   <wp:cNvGraphicFramePr>
                     <a:graphicFrameLocks xmlns:a="http://schemas.openxmlformats.org/drawingml/2006/main" noChangeAspect="1"/>
@@ -3379,20 +3545,19 @@
                     <a:graphicData uri="http://schemas.openxmlformats.org/drawingml/2006/picture">
                       <pic:pic xmlns:pic="http://schemas.openxmlformats.org/drawingml/2006/picture">
                         <pic:nvPicPr>
-                          <pic:cNvPr id="0" name="Picture 12"/>
+                          <pic:cNvPr id="12" name="Picture 12"/>
                           <pic:cNvPicPr>
                             <a:picLocks noChangeAspect="1" noChangeArrowheads="1"/>
                           </pic:cNvPicPr>
                         </pic:nvPicPr>
                         <pic:blipFill>
-                          <a:blip r:embed="rId12">
+                          <a:blip r:embed="rId14">
                             <a:extLst>
                               <a:ext uri="{28A0092B-C50C-407E-A947-70E740481C1C}">
                                 <a14:useLocalDpi xmlns:a14="http://schemas.microsoft.com/office/drawing/2010/main" val="0"/>
                               </a:ext>
                             </a:extLst>
                           </a:blip>
-                          <a:srcRect/>
                           <a:stretch>
                             <a:fillRect/>
                           </a:stretch>
@@ -3400,7 +3565,7 @@
                         <pic:spPr bwMode="auto">
                           <a:xfrm>
                             <a:off x="0" y="0"/>
-                            <a:ext cx="2286000" cy="2134119"/>
+                            <a:ext cx="2283312" cy="2134119"/>
                           </a:xfrm>
                           <a:prstGeom prst="rect">
                             <a:avLst/>
@@ -3530,9 +3695,9 @@
                 <w:noProof/>
               </w:rPr>
               <w:drawing>
-                <wp:inline distT="0" distB="0" distL="0" distR="0" wp14:anchorId="09074080" wp14:editId="2499E800">
-                  <wp:extent cx="2286000" cy="2114648"/>
-                  <wp:effectExtent l="0" t="0" r="0" b="0"/>
+                <wp:inline distT="0" distB="0" distL="0" distR="0" wp14:anchorId="09074080" wp14:editId="569CAA69">
+                  <wp:extent cx="2283301" cy="2114648"/>
+                  <wp:effectExtent l="0" t="0" r="3175" b="0"/>
                   <wp:docPr id="11" name="Picture 11"/>
                   <wp:cNvGraphicFramePr>
                     <a:graphicFrameLocks xmlns:a="http://schemas.openxmlformats.org/drawingml/2006/main" noChangeAspect="1"/>
@@ -3541,20 +3706,19 @@
                     <a:graphicData uri="http://schemas.openxmlformats.org/drawingml/2006/picture">
                       <pic:pic xmlns:pic="http://schemas.openxmlformats.org/drawingml/2006/picture">
                         <pic:nvPicPr>
-                          <pic:cNvPr id="0" name="Picture 10"/>
+                          <pic:cNvPr id="11" name="Picture 11"/>
                           <pic:cNvPicPr>
                             <a:picLocks noChangeAspect="1" noChangeArrowheads="1"/>
                           </pic:cNvPicPr>
                         </pic:nvPicPr>
                         <pic:blipFill>
-                          <a:blip r:embed="rId13">
+                          <a:blip r:embed="rId15">
                             <a:extLst>
                               <a:ext uri="{28A0092B-C50C-407E-A947-70E740481C1C}">
                                 <a14:useLocalDpi xmlns:a14="http://schemas.microsoft.com/office/drawing/2010/main" val="0"/>
                               </a:ext>
                             </a:extLst>
                           </a:blip>
-                          <a:srcRect/>
                           <a:stretch>
                             <a:fillRect/>
                           </a:stretch>
@@ -3562,7 +3726,7 @@
                         <pic:spPr bwMode="auto">
                           <a:xfrm>
                             <a:off x="0" y="0"/>
-                            <a:ext cx="2286000" cy="2114648"/>
+                            <a:ext cx="2283301" cy="2114648"/>
                           </a:xfrm>
                           <a:prstGeom prst="rect">
                             <a:avLst/>
@@ -3631,8 +3795,8 @@
                 <w:noProof/>
               </w:rPr>
               <w:drawing>
-                <wp:inline distT="0" distB="0" distL="0" distR="0" wp14:anchorId="1D9417B4" wp14:editId="777AE745">
-                  <wp:extent cx="2286000" cy="2134119"/>
+                <wp:inline distT="0" distB="0" distL="0" distR="0" wp14:anchorId="1D9417B4" wp14:editId="332AB0BD">
+                  <wp:extent cx="2286000" cy="2123642"/>
                   <wp:effectExtent l="0" t="0" r="0" b="0"/>
                   <wp:docPr id="13" name="Picture 13"/>
                   <wp:cNvGraphicFramePr>
@@ -3642,20 +3806,19 @@
                     <a:graphicData uri="http://schemas.openxmlformats.org/drawingml/2006/picture">
                       <pic:pic xmlns:pic="http://schemas.openxmlformats.org/drawingml/2006/picture">
                         <pic:nvPicPr>
-                          <pic:cNvPr id="0" name="Picture 14"/>
+                          <pic:cNvPr id="13" name="Picture 13"/>
                           <pic:cNvPicPr>
                             <a:picLocks noChangeAspect="1" noChangeArrowheads="1"/>
                           </pic:cNvPicPr>
                         </pic:nvPicPr>
                         <pic:blipFill>
-                          <a:blip r:embed="rId14">
+                          <a:blip r:embed="rId16">
                             <a:extLst>
                               <a:ext uri="{28A0092B-C50C-407E-A947-70E740481C1C}">
                                 <a14:useLocalDpi xmlns:a14="http://schemas.microsoft.com/office/drawing/2010/main" val="0"/>
                               </a:ext>
                             </a:extLst>
                           </a:blip>
-                          <a:srcRect/>
                           <a:stretch>
                             <a:fillRect/>
                           </a:stretch>
@@ -3663,7 +3826,7 @@
                         <pic:spPr bwMode="auto">
                           <a:xfrm>
                             <a:off x="0" y="0"/>
-                            <a:ext cx="2286000" cy="2134119"/>
+                            <a:ext cx="2286000" cy="2123642"/>
                           </a:xfrm>
                           <a:prstGeom prst="rect">
                             <a:avLst/>
@@ -3730,7 +3893,6 @@
       <w:bookmarkStart w:id="3" w:name="_waptb49ss1yd" w:colFirst="0" w:colLast="0"/>
       <w:bookmarkEnd w:id="3"/>
       <w:r>
-        <w:lastRenderedPageBreak/>
         <w:t>Part 3: Single-View Geometry</w:t>
       </w:r>
     </w:p>
@@ -3744,13 +3906,7 @@
         <w:rPr>
           <w:b/>
         </w:rPr>
-        <w:t>P</w:t>
-      </w:r>
-      <w:r>
-        <w:rPr>
-          <w:b/>
-        </w:rPr>
-        <w:t>lot the VPs and the lines used to estimate them on the image plane using the provided code.</w:t>
+        <w:t>Plot the VPs and the lines used to estimate them on the image plane using the provided code.</w:t>
       </w:r>
     </w:p>
     <w:p>
@@ -3799,6 +3955,7 @@
         <w:rPr>
           <w:noProof/>
         </w:rPr>
+        <w:lastRenderedPageBreak/>
         <w:drawing>
           <wp:inline distT="0" distB="0" distL="0" distR="0" wp14:anchorId="72A4586B" wp14:editId="3216CAE0">
             <wp:extent cx="803063" cy="2740134"/>
@@ -3817,7 +3974,7 @@
                     </pic:cNvPicPr>
                   </pic:nvPicPr>
                   <pic:blipFill>
-                    <a:blip r:embed="rId15" cstate="print">
+                    <a:blip r:embed="rId17" cstate="print">
                       <a:extLst>
                         <a:ext uri="{28A0092B-C50C-407E-A947-70E740481C1C}">
                           <a14:useLocalDpi xmlns:a14="http://schemas.microsoft.com/office/drawing/2010/main" val="0"/>
@@ -3869,7 +4026,7 @@
                     </pic:cNvPicPr>
                   </pic:nvPicPr>
                   <pic:blipFill>
-                    <a:blip r:embed="rId16">
+                    <a:blip r:embed="rId18">
                       <a:extLst>
                         <a:ext uri="{28A0092B-C50C-407E-A947-70E740481C1C}">
                           <a14:useLocalDpi xmlns:a14="http://schemas.microsoft.com/office/drawing/2010/main" val="0"/>
@@ -3955,29 +4112,19 @@
         <w:rPr>
           <w:color w:val="0000FF"/>
         </w:rPr>
-        <w:t>(</w:t>
-      </w:r>
-      <w:r>
-        <w:rPr>
-          <w:color w:val="0000FF"/>
-        </w:rPr>
-        <w:t>-237.5</w:t>
-      </w:r>
-      <w:r>
-        <w:rPr>
-          <w:color w:val="0000FF"/>
-        </w:rPr>
-        <w:t>2</w:t>
-      </w:r>
-      <w:r>
-        <w:rPr>
-          <w:color w:val="0000FF"/>
-        </w:rPr>
-        <w:t>,</w:t>
-      </w:r>
-      <w:r>
-        <w:rPr>
-          <w:color w:val="0000FF"/>
+        <w:t xml:space="preserve">(-237.52, 214.21), </w:t>
+      </w:r>
+      <w:r>
+        <w:rPr>
+          <w:b/>
+          <w:bCs/>
+          <w:color w:val="76923C" w:themeColor="accent3" w:themeShade="BF"/>
+        </w:rPr>
+        <w:t>vertical</w:t>
+      </w:r>
+      <w:r>
+        <w:rPr>
+          <w:color w:val="76923C" w:themeColor="accent3" w:themeShade="BF"/>
         </w:rPr>
         <w:t xml:space="preserve"> </w:t>
       </w:r>
@@ -3985,57 +4132,7 @@
         <w:rPr>
           <w:color w:val="0000FF"/>
         </w:rPr>
-        <w:t>214.21</w:t>
-      </w:r>
-      <w:r>
-        <w:rPr>
-          <w:color w:val="0000FF"/>
-        </w:rPr>
-        <w:t xml:space="preserve">), </w:t>
-      </w:r>
-      <w:r>
-        <w:rPr>
-          <w:b/>
-          <w:bCs/>
-          <w:color w:val="76923C" w:themeColor="accent3" w:themeShade="BF"/>
-        </w:rPr>
-        <w:t>vertical</w:t>
-      </w:r>
-      <w:r>
-        <w:rPr>
-          <w:color w:val="76923C" w:themeColor="accent3" w:themeShade="BF"/>
-        </w:rPr>
-        <w:t xml:space="preserve"> </w:t>
-      </w:r>
-      <w:r>
-        <w:rPr>
-          <w:color w:val="0000FF"/>
-        </w:rPr>
-        <w:t>(</w:t>
-      </w:r>
-      <w:r>
-        <w:rPr>
-          <w:color w:val="0000FF"/>
-        </w:rPr>
-        <w:t>493.8</w:t>
-      </w:r>
-      <w:r>
-        <w:rPr>
-          <w:color w:val="0000FF"/>
-        </w:rPr>
-        <w:t>5</w:t>
-      </w:r>
-      <w:r>
-        <w:rPr>
-          <w:color w:val="0000FF"/>
-        </w:rPr>
-        <w:t>, 6330.22</w:t>
-      </w:r>
-      <w:r>
-        <w:rPr>
-          <w:color w:val="0000FF"/>
-        </w:rPr>
-        <w:t xml:space="preserve">), </w:t>
+        <w:t xml:space="preserve">(493.85, 6330.22), </w:t>
       </w:r>
       <w:r>
         <w:rPr>
@@ -4049,57 +4146,27 @@
         <w:rPr>
           <w:color w:val="0000FF"/>
         </w:rPr>
-        <w:t xml:space="preserve"> (</w:t>
-      </w:r>
-      <w:r>
-        <w:rPr>
-          <w:color w:val="0000FF"/>
-        </w:rPr>
-        <w:t>1343.24,</w:t>
-      </w:r>
-      <w:r>
-        <w:rPr>
-          <w:color w:val="0000FF"/>
-        </w:rPr>
-        <w:t xml:space="preserve"> </w:t>
-      </w:r>
-      <w:r>
-        <w:rPr>
-          <w:color w:val="0000FF"/>
-        </w:rPr>
-        <w:t>229.1</w:t>
-      </w:r>
-      <w:r>
-        <w:rPr>
-          <w:color w:val="0000FF"/>
-        </w:rPr>
-        <w:t>7)</w:t>
-      </w:r>
-    </w:p>
-    <w:p>
-      <w:pPr>
-        <w:rPr>
-          <w:color w:val="0000FF"/>
-        </w:rPr>
-      </w:pPr>
-    </w:p>
-    <w:p>
-      <w:pPr>
-        <w:rPr>
-          <w:b/>
-        </w:rPr>
-      </w:pPr>
-      <w:r>
-        <w:rPr>
-          <w:b/>
-        </w:rPr>
-        <w:t>Plot the ground horizon line and specif</w:t>
-      </w:r>
-      <w:r>
-        <w:rPr>
-          <w:b/>
-        </w:rPr>
-        <w:t>y its parameters in the form a * x + b * y + c = 0. Normalize the parameters so that: a^2 + b^2 = 1.</w:t>
+        <w:t xml:space="preserve"> (1343.24, 229.17)</w:t>
+      </w:r>
+    </w:p>
+    <w:p>
+      <w:pPr>
+        <w:rPr>
+          <w:color w:val="0000FF"/>
+        </w:rPr>
+      </w:pPr>
+    </w:p>
+    <w:p>
+      <w:pPr>
+        <w:rPr>
+          <w:b/>
+        </w:rPr>
+      </w:pPr>
+      <w:r>
+        <w:rPr>
+          <w:b/>
+        </w:rPr>
+        <w:t>Plot the ground horizon line and specify its parameters in the form a * x + b * y + c = 0. Normalize the parameters so that: a^2 + b^2 = 1.</w:t>
       </w:r>
     </w:p>
     <w:p>
@@ -4174,19 +4241,7 @@
         <w:rPr>
           <w:color w:val="0000FF"/>
         </w:rPr>
-        <w:t xml:space="preserve"> (x, y) = (</w:t>
-      </w:r>
-      <w:r>
-        <w:rPr>
-          <w:color w:val="0000FF"/>
-        </w:rPr>
-        <w:t>550.65, 323.9</w:t>
-      </w:r>
-      <w:r>
-        <w:rPr>
-          <w:color w:val="0000FF"/>
-        </w:rPr>
-        <w:t xml:space="preserve">5), </w:t>
+        <w:t xml:space="preserve"> (x, y) = (550.65, 323.95), </w:t>
       </w:r>
       <w:r>
         <w:rPr>
@@ -4200,13 +4255,7 @@
         <w:rPr>
           <w:color w:val="0000FF"/>
         </w:rPr>
-        <w:t xml:space="preserve"> </w:t>
-      </w:r>
-      <w:r>
-        <w:rPr>
-          <w:color w:val="0000FF"/>
-        </w:rPr>
-        <w:t>783.77</w:t>
+        <w:t xml:space="preserve"> 783.77</w:t>
       </w:r>
     </w:p>
     <w:p>
@@ -4357,21 +4406,7 @@
           <w:bCs/>
           <w:color w:val="0000FF"/>
         </w:rPr>
-        <w:t>) = (</w:t>
-      </w:r>
-      <w:r>
-        <w:rPr>
-          <w:bCs/>
-          <w:color w:val="0000FF"/>
-        </w:rPr>
-        <w:t>right</w:t>
-      </w:r>
-      <w:r>
-        <w:rPr>
-          <w:bCs/>
-          <w:color w:val="0000FF"/>
-        </w:rPr>
-        <w:t xml:space="preserve">, </w:t>
+        <w:t xml:space="preserve">) = (right, </w:t>
       </w:r>
       <w:r>
         <w:rPr>
@@ -4643,13 +4678,7 @@
           <w:b/>
         </w:rPr>
         <w:lastRenderedPageBreak/>
-        <w:t xml:space="preserve">Estimate the heights of (a) the CSL building, (b) </w:t>
-      </w:r>
-      <w:r>
-        <w:rPr>
-          <w:b/>
-        </w:rPr>
-        <w:t xml:space="preserve">the spike statue, and (c) the lamp posts assuming that the person nearest to the spike is 5ft 6in tall. In the report, show all the lines and measurements used to perform the calculation. </w:t>
+        <w:t xml:space="preserve">Estimate the heights of (a) the CSL building, (b) the spike statue, and (c) the lamp posts assuming that the person nearest to the spike is 5ft 6in tall. In the report, show all the lines and measurements used to perform the calculation. </w:t>
       </w:r>
     </w:p>
     <w:p>
@@ -4792,6 +4821,7 @@
             <w:r>
               <w:rPr>
                 <w:bCs/>
+                <w:noProof/>
                 <w:color w:val="0000FF"/>
               </w:rPr>
               <w:drawing>
@@ -4810,7 +4840,7 @@
                           <pic:cNvPicPr/>
                         </pic:nvPicPr>
                         <pic:blipFill>
-                          <a:blip r:embed="rId17"/>
+                          <a:blip r:embed="rId19"/>
                           <a:stretch>
                             <a:fillRect/>
                           </a:stretch>
@@ -5528,21 +5558,7 @@
           <w:bCs/>
           <w:color w:val="0000FF"/>
         </w:rPr>
-        <w:t xml:space="preserve"> 2</w:t>
-      </w:r>
-      <w:r>
-        <w:rPr>
-          <w:bCs/>
-          <w:color w:val="0000FF"/>
-        </w:rPr>
-        <w:t>4.10</w:t>
-      </w:r>
-      <w:r>
-        <w:rPr>
-          <w:bCs/>
-          <w:color w:val="0000FF"/>
-        </w:rPr>
-        <w:t xml:space="preserve"> m; </w:t>
+        <w:t xml:space="preserve"> 24.10 m; </w:t>
       </w:r>
       <w:r>
         <w:rPr>
@@ -5556,21 +5572,7 @@
           <w:bCs/>
           <w:color w:val="0000FF"/>
         </w:rPr>
-        <w:t xml:space="preserve"> </w:t>
-      </w:r>
-      <w:r>
-        <w:rPr>
-          <w:bCs/>
-          <w:color w:val="0000FF"/>
-        </w:rPr>
-        <w:t>10.04</w:t>
-      </w:r>
-      <w:r>
-        <w:rPr>
-          <w:bCs/>
-          <w:color w:val="0000FF"/>
-        </w:rPr>
-        <w:t xml:space="preserve"> m; </w:t>
+        <w:t xml:space="preserve"> 10.04 m; </w:t>
       </w:r>
       <w:r>
         <w:rPr>
@@ -5584,21 +5586,7 @@
           <w:bCs/>
           <w:color w:val="0000FF"/>
         </w:rPr>
-        <w:t xml:space="preserve"> 5.</w:t>
-      </w:r>
-      <w:r>
-        <w:rPr>
-          <w:bCs/>
-          <w:color w:val="0000FF"/>
-        </w:rPr>
-        <w:t>96</w:t>
-      </w:r>
-      <w:r>
-        <w:rPr>
-          <w:bCs/>
-          <w:color w:val="0000FF"/>
-        </w:rPr>
-        <w:t xml:space="preserve"> m</w:t>
+        <w:t xml:space="preserve"> 5.96 m</w:t>
       </w:r>
     </w:p>
     <w:p>
@@ -5622,10 +5610,7 @@
       </w:pPr>
       <w:r>
         <w:lastRenderedPageBreak/>
-        <w:t>E</w:t>
-      </w:r>
-      <w:r>
-        <w:t>xtra Credit</w:t>
+        <w:t>Extra Credit</w:t>
       </w:r>
     </w:p>
     <w:p>
@@ -5798,7 +5783,7 @@
                           </pic:cNvPicPr>
                         </pic:nvPicPr>
                         <pic:blipFill>
-                          <a:blip r:embed="rId18">
+                          <a:blip r:embed="rId20">
                             <a:extLst>
                               <a:ext uri="{28A0092B-C50C-407E-A947-70E740481C1C}">
                                 <a14:useLocalDpi xmlns:a14="http://schemas.microsoft.com/office/drawing/2010/main" val="0"/>
@@ -5895,7 +5880,7 @@
                           </pic:cNvPicPr>
                         </pic:nvPicPr>
                         <pic:blipFill>
-                          <a:blip r:embed="rId19" cstate="print">
+                          <a:blip r:embed="rId21" cstate="print">
                             <a:extLst>
                               <a:ext uri="{28A0092B-C50C-407E-A947-70E740481C1C}">
                                 <a14:useLocalDpi xmlns:a14="http://schemas.microsoft.com/office/drawing/2010/main" val="0"/>
@@ -5992,7 +5977,7 @@
                           </pic:cNvPicPr>
                         </pic:nvPicPr>
                         <pic:blipFill>
-                          <a:blip r:embed="rId20" cstate="print">
+                          <a:blip r:embed="rId22" cstate="print">
                             <a:extLst>
                               <a:ext uri="{28A0092B-C50C-407E-A947-70E740481C1C}">
                                 <a14:useLocalDpi xmlns:a14="http://schemas.microsoft.com/office/drawing/2010/main" val="0"/>
@@ -6238,7 +6223,7 @@
                     </pic:cNvPicPr>
                   </pic:nvPicPr>
                   <pic:blipFill>
-                    <a:blip r:embed="rId21">
+                    <a:blip r:embed="rId23">
                       <a:extLst>
                         <a:ext uri="{28A0092B-C50C-407E-A947-70E740481C1C}">
                           <a14:useLocalDpi xmlns:a14="http://schemas.microsoft.com/office/drawing/2010/main" val="0"/>
@@ -6329,7 +6314,7 @@
                           </pic:cNvPicPr>
                         </pic:nvPicPr>
                         <pic:blipFill>
-                          <a:blip r:embed="rId22">
+                          <a:blip r:embed="rId24">
                             <a:extLst>
                               <a:ext uri="{28A0092B-C50C-407E-A947-70E740481C1C}">
                                 <a14:useLocalDpi xmlns:a14="http://schemas.microsoft.com/office/drawing/2010/main" val="0"/>

</xml_diff>